<commit_message>
Further Changes to The Project
More prototyping the simulation and its respective elements than making the simulation. Key features have been figured out, with some nice to have and further along goals set for it.
</commit_message>
<xml_diff>
--- a/Time_Log_4900.docx
+++ b/Time_Log_4900.docx
@@ -246,6 +246,7 @@
       </w:pPr>
       <w:r>
         <w:rPr>
+          <w:noProof/>
           <w:sz w:val="24"/>
           <w:szCs w:val="24"/>
         </w:rPr>
@@ -313,6 +314,7 @@
       </w:pPr>
       <w:r>
         <w:rPr>
+          <w:noProof/>
           <w:sz w:val="24"/>
           <w:szCs w:val="24"/>
         </w:rPr>
@@ -379,6 +381,7 @@
       </w:pPr>
       <w:r>
         <w:rPr>
+          <w:noProof/>
           <w:sz w:val="24"/>
           <w:szCs w:val="24"/>
         </w:rPr>
@@ -480,6 +483,13 @@
           <w:szCs w:val="24"/>
         </w:rPr>
       </w:pPr>
+      <w:r>
+        <w:rPr>
+          <w:sz w:val="24"/>
+          <w:szCs w:val="24"/>
+        </w:rPr>
+        <w:t>October 8 – 21: Cleaned up scene manager (removing scenes and adding in new ones). Further prototyping the procrastination simulation, including task, levels, difficulty, and data to be tracked. Worked on experimental versions of the simulation to test game connectivity to other scenes and persistent data throughout the game. High score feature was prototyped as well. Experimented with energy bars and various scoring systems for the simulation.</w:t>
+      </w:r>
     </w:p>
     <w:sectPr>
       <w:pgSz w:w="12240" w:h="15840"/>

</xml_diff>

<commit_message>
PD, Timelog, Sim Tasks
</commit_message>
<xml_diff>
--- a/Time_Log_4900.docx
+++ b/Time_Log_4900.docx
@@ -30,23 +30,7 @@
           <w:sz w:val="24"/>
           <w:szCs w:val="24"/>
         </w:rPr>
-        <w:t xml:space="preserve">September 10 – 16: Worked on the prototype of the game. Drew up wireframes of how the game is supposed to look </w:t>
-      </w:r>
-      <w:proofErr w:type="gramStart"/>
-      <w:r>
-        <w:rPr>
-          <w:sz w:val="24"/>
-          <w:szCs w:val="24"/>
-        </w:rPr>
-        <w:t>as</w:t>
-      </w:r>
-      <w:proofErr w:type="gramEnd"/>
-      <w:r>
-        <w:rPr>
-          <w:sz w:val="24"/>
-          <w:szCs w:val="24"/>
-        </w:rPr>
-        <w:t xml:space="preserve"> a bare bones structure. Edited the design document when I was finally able to join a group and see the submission requirements.</w:t>
+        <w:t>September 10 – 16: Worked on the prototype of the game. Drew up wireframes of how the game is supposed to look as a bare bones structure. Edited the design document when I was finally able to join a group and see the submission requirements.</w:t>
       </w:r>
     </w:p>
     <w:p>
@@ -538,6 +522,31 @@
         </w:rPr>
         <w:lastRenderedPageBreak/>
         <w:t>not matching the concept of the game. Previous versions of the simulation focused on time management which isn’t a cause for procrastination. Now it will have restricted choices that simulate a procrastinator. For example, you can choose to regain some of your productivity with one of the choices or risk doing a task now and not getting an opportunity to regain your productivity in a later scenario. Further testing of the elements required for the simulation was done. Getting data to persist throughout multiple scenes has proven to be a bit difficult. It is still something I am working on. Once done, however, the biggest challenge will be planning out the scenes and making sure they connect properly. An error here will throw off production massively, so I plan on typing up the entire simulation, scenes and scripts included to ensure it goes smoothly.</w:t>
+      </w:r>
+    </w:p>
+    <w:p>
+      <w:pPr>
+        <w:spacing w:line="240" w:lineRule="auto"/>
+        <w:rPr>
+          <w:sz w:val="24"/>
+          <w:szCs w:val="24"/>
+        </w:rPr>
+      </w:pPr>
+    </w:p>
+    <w:p>
+      <w:pPr>
+        <w:spacing w:line="240" w:lineRule="auto"/>
+        <w:rPr>
+          <w:sz w:val="24"/>
+          <w:szCs w:val="24"/>
+        </w:rPr>
+      </w:pPr>
+      <w:r>
+        <w:rPr>
+          <w:sz w:val="24"/>
+          <w:szCs w:val="24"/>
+        </w:rPr>
+        <w:t>Nov 5 – Nov 20: Fleshed out the simulation questions and have a general idea of how to upscale in difficulty if time permits. Also got the hang of persistent data and I am working on typing up the code into the sim file so organization of the scenes is maintained.</w:t>
       </w:r>
     </w:p>
     <w:sectPr>

</xml_diff>